<commit_message>
docxmaker add dynamic table generate
</commit_message>
<xml_diff>
--- a/Creatidea.Library.Office.Example/Demo/Word/Template.docx
+++ b/Creatidea.Library.Office.Example/Demo/Word/Template.docx
@@ -3302,10 +3302,30 @@
         </w:tc>
       </w:tr>
     </w:tbl>
-    <w:p>
-      <w:bookmarkStart w:id="0" w:name="_GoBack"/>
-      <w:bookmarkEnd w:id="0"/>
-    </w:p>
+    <w:sdt>
+      <w:sdtPr>
+        <w:alias w:val="SDTT01"/>
+        <w:tag w:val="SDTT01"/>
+        <w:id w:val="1607767329"/>
+        <w:placeholder>
+          <w:docPart w:val="DefaultPlaceholder_-1854013440"/>
+        </w:placeholder>
+        <w:showingPlcHdr/>
+      </w:sdtPr>
+      <w:sdtContent>
+        <w:bookmarkStart w:id="0" w:name="_GoBack" w:displacedByCustomXml="prev"/>
+        <w:p>
+          <w:r>
+            <w:rPr>
+              <w:rStyle w:val="a9"/>
+              <w:rFonts w:hint="eastAsia"/>
+            </w:rPr>
+            <w:t>按一下或點選這裡以輸入文字。</w:t>
+          </w:r>
+        </w:p>
+        <w:bookmarkEnd w:id="0" w:displacedByCustomXml="next"/>
+      </w:sdtContent>
+    </w:sdt>
     <w:sectPr>
       <w:footerReference w:type="default" r:id="rId11"/>
       <w:pgSz w:w="11906" w:h="16838"/>
@@ -4486,6 +4506,33 @@
         </w:p>
       </w:docPartBody>
     </w:docPart>
+    <w:docPart>
+      <w:docPartPr>
+        <w:name w:val="DefaultPlaceholder_-1854013440"/>
+        <w:category>
+          <w:name w:val="一般"/>
+          <w:gallery w:val="placeholder"/>
+        </w:category>
+        <w:types>
+          <w:type w:val="bbPlcHdr"/>
+        </w:types>
+        <w:behaviors>
+          <w:behavior w:val="content"/>
+        </w:behaviors>
+        <w:guid w:val="{C53F8D90-340D-4E8C-AF84-C6B85AC626D3}"/>
+      </w:docPartPr>
+      <w:docPartBody>
+        <w:p>
+          <w:r>
+            <w:rPr>
+              <w:rStyle w:val="a3"/>
+              <w:rFonts w:hint="eastAsia"/>
+            </w:rPr>
+            <w:t>按一下或點選這裡以輸入文字。</w:t>
+          </w:r>
+        </w:p>
+      </w:docPartBody>
+    </w:docPart>
   </w:docParts>
 </w:glossaryDocument>
 </file>
@@ -4556,8 +4603,10 @@
   <w:rsids>
     <w:rsidRoot w:val="00705D0A"/>
     <w:rsid w:val="00150709"/>
+    <w:rsid w:val="0025649A"/>
     <w:rsid w:val="00430989"/>
     <w:rsid w:val="00705D0A"/>
+    <w:rsid w:val="007E42A5"/>
     <w:rsid w:val="008275C8"/>
     <w:rsid w:val="00877F14"/>
     <w:rsid w:val="00B86054"/>
@@ -5013,7 +5062,7 @@
     <w:basedOn w:val="a0"/>
     <w:uiPriority w:val="99"/>
     <w:semiHidden/>
-    <w:rsid w:val="008275C8"/>
+    <w:rsid w:val="0025649A"/>
     <w:rPr>
       <w:color w:val="808080"/>
     </w:rPr>
@@ -6262,7 +6311,7 @@
 </file>
 
 <file path=customXml/itemProps1.xml><?xml version="1.0" encoding="utf-8"?>
-<ds:datastoreItem xmlns:ds="http://schemas.openxmlformats.org/officeDocument/2006/customXml" ds:itemID="{5E548509-178D-4052-A797-D46E7DB3BBF5}">
+<ds:datastoreItem xmlns:ds="http://schemas.openxmlformats.org/officeDocument/2006/customXml" ds:itemID="{D3CF78F4-3CD2-4207-B310-B3DC71669E2C}">
   <ds:schemaRefs>
     <ds:schemaRef ds:uri="http://schemas.openxmlformats.org/officeDocument/2006/bibliography"/>
   </ds:schemaRefs>

</xml_diff>